<commit_message>
Bugfix (foreclosure field required). Groundwork for separate motion to compel
</commit_message>
<xml_diff>
--- a/docassemble/MAEvictionDefense/data/templates/CompelDiscovery.docx
+++ b/docassemble/MAEvictionDefense/data/templates/CompelDiscovery.docx
@@ -4,53 +4,13 @@
   <w:body>
     <w:p>
       <w:r>
-        <w:t xml:space="preserve">{{p </w:t>
-      </w:r>
-      <w:proofErr w:type="spellStart"/>
-      <w:r>
-        <w:t>include_docx_</w:t>
-      </w:r>
-      <w:proofErr w:type="gramStart"/>
-      <w:r>
-        <w:t>template</w:t>
-      </w:r>
-      <w:proofErr w:type="spellEnd"/>
-      <w:r>
-        <w:t>(</w:t>
-      </w:r>
-      <w:proofErr w:type="gramEnd"/>
-      <w:r>
-        <w:t>"include_CaseCaption.</w:t>
-      </w:r>
-      <w:proofErr w:type="spellStart"/>
-      <w:r>
-        <w:t>docx</w:t>
-      </w:r>
-      <w:proofErr w:type="spellEnd"/>
-      <w:r>
-        <w:t>",</w:t>
-      </w:r>
-      <w:proofErr w:type="spellStart"/>
-      <w:r>
-        <w:t>caption_title</w:t>
-      </w:r>
-      <w:proofErr w:type="spellEnd"/>
-      <w:r>
-        <w:t xml:space="preserve"> = "</w:t>
+        <w:t>{{p include_docx_template("include_CaseCaption.docx",caption_title = "</w:t>
       </w:r>
       <w:r>
         <w:t>MOTION TO COMPEL DISCOVERY</w:t>
       </w:r>
       <w:r>
-        <w:t>",</w:t>
-      </w:r>
-      <w:proofErr w:type="spellStart"/>
-      <w:r>
-        <w:t>caption_subtitle</w:t>
-      </w:r>
-      <w:proofErr w:type="spellEnd"/>
-      <w:r>
-        <w:t>="DEFENDANT'S MOTION TO COMPEL DISCOVERY") }}</w:t>
+        <w:t>",caption_subtitle="DEFENDANT'S MOTION TO COMPEL DISCOVERY") }}</w:t>
       </w:r>
     </w:p>
     <w:p>
@@ -82,7 +42,19 @@
         <w:rPr>
           <w:rFonts w:ascii="Times New Roman" w:hAnsi="Times New Roman"/>
         </w:rPr>
-        <w:t xml:space="preserve"> Please mark this motion for the rescheduled trial date. The Tenant-Defendant seeks enforcement of Discovery under Uniform Summary Process Rule 7(d). In support, the Tenant states:</w:t>
+        <w:t xml:space="preserve"> Please mark this motion for the rescheduled trial date</w:t>
+      </w:r>
+      <w:r>
+        <w:rPr>
+          <w:rFonts w:ascii="Times New Roman" w:hAnsi="Times New Roman"/>
+        </w:rPr>
+        <w:t xml:space="preserve"> </w:t>
+      </w:r>
+      <w:r>
+        <w:rPr>
+          <w:rFonts w:ascii="Times New Roman" w:hAnsi="Times New Roman"/>
+        </w:rPr>
+        <w:t>. The Tenant-Defendant seeks enforcement of Discovery under Uniform Summary Process Rule 7(d). In support, the Tenant states:</w:t>
       </w:r>
     </w:p>
     <w:p>
@@ -109,46 +81,10 @@
         <w:rPr>
           <w:b/>
         </w:rPr>
-        <w:t>{</w:t>
-      </w:r>
-      <w:proofErr w:type="gramStart"/>
-      <w:r>
-        <w:rPr>
-          <w:b/>
-        </w:rPr>
-        <w:t xml:space="preserve">{ </w:t>
-      </w:r>
-      <w:proofErr w:type="spellStart"/>
-      <w:r>
-        <w:rPr>
-          <w:b/>
-        </w:rPr>
-        <w:t>service</w:t>
-      </w:r>
-      <w:proofErr w:type="gramEnd"/>
-      <w:r>
-        <w:rPr>
-          <w:b/>
-        </w:rPr>
-        <w:t>_date</w:t>
-      </w:r>
-      <w:proofErr w:type="spellEnd"/>
-      <w:r>
-        <w:rPr>
-          <w:b/>
-        </w:rPr>
-        <w:t xml:space="preserve"> }}</w:t>
-      </w:r>
-      <w:r>
-        <w:t xml:space="preserve">, the Tenant filed with the Court and {{ </w:t>
-      </w:r>
-      <w:proofErr w:type="spellStart"/>
-      <w:r>
-        <w:t>method_of_service</w:t>
-      </w:r>
-      <w:proofErr w:type="spellEnd"/>
-      <w:r>
-        <w:t xml:space="preserve"> }} to the landlord a Request for Discovery.</w:t>
+        <w:t>{{ service_date }}</w:t>
+      </w:r>
+      <w:r>
+        <w:t>, the Tenant filed with the Court and {{ method_of_service }} to the landlord a Request for Discovery.</w:t>
       </w:r>
     </w:p>
     <w:p>
@@ -161,196 +97,303 @@
         <w:spacing w:after="120"/>
       </w:pPr>
       <w:r>
-        <w:t>The Landlord (</w:t>
-      </w:r>
-      <w:r>
-        <w:rPr>
-          <w:i/>
-        </w:rPr>
-        <w:t>check all boxes that apply</w:t>
-      </w:r>
-      <w:r>
-        <w:t>):</w:t>
+        <w:t>The Landlord:</w:t>
       </w:r>
     </w:p>
     <w:p>
       <w:pPr>
-        <w:pStyle w:val="ListNumber"/>
-        <w:ind w:left="864"/>
-        <w:rPr>
-          <w:rFonts w:cs="Times New Roman"/>
-        </w:rPr>
-      </w:pPr>
-      <w:r>
-        <w:rPr>
-          <w:rFonts w:cs="Times New Roman"/>
-        </w:rPr>
-        <w:sym w:font="Wingdings 2" w:char="F02A"/>
-      </w:r>
-      <w:r>
-        <w:rPr>
-          <w:rFonts w:cs="Times New Roman"/>
-        </w:rPr>
-        <w:tab/>
-      </w:r>
-      <w:proofErr w:type="gramStart"/>
-      <w:r>
-        <w:rPr>
-          <w:rFonts w:cs="Times New Roman"/>
-        </w:rPr>
-        <w:t>has</w:t>
-      </w:r>
-      <w:proofErr w:type="gramEnd"/>
-      <w:r>
-        <w:rPr>
-          <w:rFonts w:cs="Times New Roman"/>
-        </w:rPr>
-        <w:t xml:space="preserve"> failed to answer any questions.</w:t>
-      </w:r>
-      <w:r>
-        <w:rPr>
-          <w:rFonts w:cs="Times New Roman"/>
-        </w:rPr>
-        <w:tab/>
-      </w:r>
-      <w:r>
-        <w:rPr>
-          <w:rFonts w:cs="Times New Roman"/>
-        </w:rPr>
-        <w:sym w:font="Wingdings 2" w:char="F02A"/>
-      </w:r>
-      <w:r>
-        <w:rPr>
-          <w:rFonts w:cs="Times New Roman"/>
-        </w:rPr>
-        <w:tab/>
-      </w:r>
-      <w:proofErr w:type="gramStart"/>
-      <w:r>
-        <w:rPr>
-          <w:rFonts w:cs="Times New Roman"/>
-        </w:rPr>
-        <w:t>has</w:t>
-      </w:r>
-      <w:proofErr w:type="gramEnd"/>
-      <w:r>
-        <w:rPr>
-          <w:rFonts w:cs="Times New Roman"/>
-        </w:rPr>
-        <w:t xml:space="preserve"> failed to give me any documents </w:t>
-      </w:r>
-      <w:r>
-        <w:rPr>
-          <w:rFonts w:cs="Times New Roman"/>
-        </w:rPr>
-        <w:tab/>
-        <w:t>requested.</w:t>
-      </w:r>
-      <w:r>
-        <w:rPr>
-          <w:rFonts w:cs="Times New Roman"/>
-        </w:rPr>
-        <w:br/>
-      </w:r>
-      <w:r>
-        <w:rPr>
-          <w:rFonts w:cs="Times New Roman"/>
-        </w:rPr>
-        <w:sym w:font="Wingdings 2" w:char="F02A"/>
-      </w:r>
-      <w:r>
-        <w:rPr>
-          <w:rFonts w:cs="Times New Roman"/>
-        </w:rPr>
-        <w:tab/>
-      </w:r>
-      <w:proofErr w:type="gramStart"/>
-      <w:r>
-        <w:rPr>
-          <w:rFonts w:cs="Times New Roman"/>
-        </w:rPr>
-        <w:t>has</w:t>
-      </w:r>
-      <w:proofErr w:type="gramEnd"/>
-      <w:r>
-        <w:rPr>
-          <w:rFonts w:cs="Times New Roman"/>
-        </w:rPr>
-        <w:t xml:space="preserve"> failed to answer questions fully.</w:t>
-      </w:r>
-      <w:r>
-        <w:rPr>
-          <w:rFonts w:cs="Times New Roman"/>
-        </w:rPr>
-        <w:tab/>
-      </w:r>
-      <w:r>
-        <w:rPr>
-          <w:rFonts w:cs="Times New Roman"/>
-        </w:rPr>
-        <w:sym w:font="Wingdings 2" w:char="F02A"/>
-      </w:r>
-      <w:r>
-        <w:rPr>
-          <w:rFonts w:cs="Times New Roman"/>
-        </w:rPr>
-        <w:tab/>
-      </w:r>
-      <w:proofErr w:type="gramStart"/>
-      <w:r>
-        <w:rPr>
-          <w:rFonts w:cs="Times New Roman"/>
-        </w:rPr>
-        <w:t>has</w:t>
-      </w:r>
-      <w:proofErr w:type="gramEnd"/>
-      <w:r>
-        <w:rPr>
-          <w:rFonts w:cs="Times New Roman"/>
-        </w:rPr>
-        <w:t xml:space="preserve"> failed to give me all of the </w:t>
-      </w:r>
-      <w:r>
-        <w:rPr>
-          <w:rFonts w:cs="Times New Roman"/>
-        </w:rPr>
-        <w:tab/>
-        <w:t>documents requested.</w:t>
-      </w:r>
-      <w:r>
-        <w:rPr>
-          <w:rFonts w:cs="Times New Roman"/>
-        </w:rPr>
-        <w:br/>
-      </w:r>
-      <w:r>
-        <w:rPr>
-          <w:rFonts w:cs="Times New Roman"/>
-        </w:rPr>
-        <w:sym w:font="Wingdings 2" w:char="F02A"/>
-      </w:r>
-      <w:r>
-        <w:rPr>
-          <w:rFonts w:cs="Times New Roman"/>
-        </w:rPr>
-        <w:tab/>
-      </w:r>
-      <w:proofErr w:type="gramStart"/>
-      <w:r>
-        <w:rPr>
-          <w:rFonts w:cs="Times New Roman"/>
-        </w:rPr>
+        <w:pStyle w:val="ListParagraph"/>
+        <w:numPr>
+          <w:ilvl w:val="1"/>
+          <w:numId w:val="6"/>
+        </w:numPr>
+      </w:pPr>
+      <w:r>
+        <w:t xml:space="preserve">{%p if </w:t>
+      </w:r>
+      <w:r>
+        <w:t>(</w:t>
+      </w:r>
+      <w:r>
+        <w:t xml:space="preserve">not </w:t>
+      </w:r>
+      <w:r>
+        <w:t>received_correspondence</w:t>
+      </w:r>
+      <w:r>
+        <w:t>)</w:t>
+      </w:r>
+      <w:r>
+        <w:t xml:space="preserve"> %}</w:t>
+      </w:r>
+    </w:p>
+    <w:p>
+      <w:pPr>
+        <w:pStyle w:val="ListParagraph"/>
+        <w:numPr>
+          <w:ilvl w:val="1"/>
+          <w:numId w:val="6"/>
+        </w:numPr>
+      </w:pPr>
+      <w:r>
+        <w:t>Failed to respond to my interrogatories.</w:t>
+      </w:r>
+    </w:p>
+    <w:p>
+      <w:pPr>
+        <w:pStyle w:val="ListParagraph"/>
+        <w:numPr>
+          <w:ilvl w:val="1"/>
+          <w:numId w:val="6"/>
+        </w:numPr>
+      </w:pPr>
+      <w:r>
+        <w:t>Failed to respond to my requests for document production.</w:t>
+      </w:r>
+    </w:p>
+    <w:p>
+      <w:pPr>
+        <w:pStyle w:val="ListParagraph"/>
+        <w:numPr>
+          <w:ilvl w:val="1"/>
+          <w:numId w:val="6"/>
+        </w:numPr>
+      </w:pPr>
+      <w:r>
+        <w:t>{%p endif %}</w:t>
+      </w:r>
+    </w:p>
+    <w:p>
+      <w:pPr>
+        <w:pStyle w:val="ListParagraph"/>
+        <w:numPr>
+          <w:ilvl w:val="1"/>
+          <w:numId w:val="6"/>
+        </w:numPr>
+      </w:pPr>
+      <w:r>
+        <w:t>{%</w:t>
+      </w:r>
+      <w:r>
+        <w:t xml:space="preserve">p if </w:t>
+      </w:r>
+      <w:r>
+        <w:t>(</w:t>
+      </w:r>
+      <w:r>
+        <w:t>received_correspondence</w:t>
+      </w:r>
+      <w:r>
+        <w:t xml:space="preserve"> and </w:t>
+      </w:r>
+      <w:r>
+        <w:t>looks_like_discovery_response</w:t>
+      </w:r>
+      <w:r>
+        <w:t>)</w:t>
+      </w:r>
+      <w:r>
+        <w:t xml:space="preserve"> %}</w:t>
+      </w:r>
+    </w:p>
+    <w:p>
+      <w:pPr>
+        <w:pStyle w:val="ListParagraph"/>
+        <w:numPr>
+          <w:ilvl w:val="1"/>
+          <w:numId w:val="6"/>
+        </w:numPr>
+      </w:pPr>
+      <w:r>
+        <w:t xml:space="preserve">  </w:t>
+      </w:r>
+      <w:r>
+        <w:t xml:space="preserve">{%p if </w:t>
+      </w:r>
+      <w:r>
+        <w:t>(</w:t>
+      </w:r>
+      <w:r>
+        <w:t xml:space="preserve">not </w:t>
+      </w:r>
+      <w:r>
+        <w:t>answered_all</w:t>
+      </w:r>
+      <w:r>
+        <w:t>)</w:t>
+      </w:r>
+      <w:r>
+        <w:t xml:space="preserve"> %}</w:t>
+      </w:r>
+    </w:p>
+    <w:p>
+      <w:pPr>
+        <w:pStyle w:val="ListParagraph"/>
+        <w:numPr>
+          <w:ilvl w:val="1"/>
+          <w:numId w:val="6"/>
+        </w:numPr>
+      </w:pPr>
+      <w:r>
+        <w:t>F</w:t>
+      </w:r>
+      <w:r>
+        <w:t>ailed to answer questions fully.</w:t>
+      </w:r>
+    </w:p>
+    <w:p>
+      <w:pPr>
+        <w:pStyle w:val="ListParagraph"/>
+        <w:numPr>
+          <w:ilvl w:val="1"/>
+          <w:numId w:val="6"/>
+        </w:numPr>
+      </w:pPr>
+      <w:r>
+        <w:t xml:space="preserve">  </w:t>
+      </w:r>
+      <w:r>
+        <w:t>{%p endif</w:t>
+      </w:r>
+      <w:r>
+        <w:t xml:space="preserve"> %</w:t>
+      </w:r>
+      <w:r>
+        <w:t>}</w:t>
+      </w:r>
+    </w:p>
+    <w:p>
+      <w:pPr>
+        <w:pStyle w:val="ListParagraph"/>
+        <w:numPr>
+          <w:ilvl w:val="1"/>
+          <w:numId w:val="6"/>
+        </w:numPr>
+      </w:pPr>
+      <w:r>
+        <w:t xml:space="preserve">  </w:t>
+      </w:r>
+      <w:r>
+        <w:t xml:space="preserve">{%p if </w:t>
+      </w:r>
+      <w:r>
+        <w:t>(</w:t>
+      </w:r>
+      <w:r>
+        <w:t xml:space="preserve">not </w:t>
+      </w:r>
+      <w:r>
+        <w:t>gave_all_docs</w:t>
+      </w:r>
+      <w:r>
+        <w:t>)</w:t>
+      </w:r>
+      <w:r>
+        <w:t xml:space="preserve"> %}</w:t>
+      </w:r>
+    </w:p>
+    <w:p>
+      <w:pPr>
+        <w:pStyle w:val="ListParagraph"/>
+        <w:numPr>
+          <w:ilvl w:val="1"/>
+          <w:numId w:val="6"/>
+        </w:numPr>
+      </w:pPr>
+      <w:r>
+        <w:t>Failed to give me all of the documents I requested.</w:t>
+      </w:r>
+    </w:p>
+    <w:p>
+      <w:pPr>
+        <w:pStyle w:val="ListParagraph"/>
+        <w:numPr>
+          <w:ilvl w:val="1"/>
+          <w:numId w:val="6"/>
+        </w:numPr>
+      </w:pPr>
+      <w:r>
+        <w:t xml:space="preserve">  </w:t>
+      </w:r>
+      <w:r>
+        <w:t>{%p endif %}</w:t>
+      </w:r>
+    </w:p>
+    <w:p>
+      <w:pPr>
+        <w:pStyle w:val="ListParagraph"/>
+        <w:numPr>
+          <w:ilvl w:val="1"/>
+          <w:numId w:val="6"/>
+        </w:numPr>
+      </w:pPr>
+      <w:r>
+        <w:t xml:space="preserve">  </w:t>
+      </w:r>
+      <w:r>
+        <w:t xml:space="preserve">{%p if </w:t>
+      </w:r>
+      <w:r>
+        <w:t>(</w:t>
+      </w:r>
+      <w:r>
         <w:t>objected</w:t>
       </w:r>
-      <w:proofErr w:type="gramEnd"/>
-      <w:r>
-        <w:rPr>
-          <w:rFonts w:cs="Times New Roman"/>
-        </w:rPr>
-        <w:t xml:space="preserve"> to certain discovery requests and I disagree with the objection.</w:t>
+      <w:r>
+        <w:t xml:space="preserve"> and not </w:t>
+      </w:r>
+      <w:r>
+        <w:t>agree_with_objections</w:t>
+      </w:r>
+      <w:r>
+        <w:t>)</w:t>
+      </w:r>
+      <w:r>
+        <w:t xml:space="preserve"> %}</w:t>
       </w:r>
     </w:p>
-    <w:p/>
+    <w:p>
+      <w:pPr>
+        <w:pStyle w:val="ListParagraph"/>
+        <w:numPr>
+          <w:ilvl w:val="1"/>
+          <w:numId w:val="6"/>
+        </w:numPr>
+      </w:pPr>
+      <w:r>
+        <w:t>Objected to my requests, and I disagree with the basis for the objections.</w:t>
+      </w:r>
+    </w:p>
+    <w:p>
+      <w:pPr>
+        <w:pStyle w:val="ListParagraph"/>
+        <w:numPr>
+          <w:ilvl w:val="1"/>
+          <w:numId w:val="6"/>
+        </w:numPr>
+      </w:pPr>
+      <w:r>
+        <w:t xml:space="preserve">  </w:t>
+      </w:r>
+      <w:r>
+        <w:t>{%p endif %}</w:t>
+      </w:r>
+    </w:p>
+    <w:p>
+      <w:pPr>
+        <w:pStyle w:val="ListParagraph"/>
+        <w:numPr>
+          <w:ilvl w:val="1"/>
+          <w:numId w:val="6"/>
+        </w:numPr>
+      </w:pPr>
+      <w:r>
+        <w:t>{%p endif</w:t>
+      </w:r>
+      <w:r>
+        <w:t xml:space="preserve"> %}</w:t>
+      </w:r>
+    </w:p>
     <w:p>
       <w:pPr>
         <w:pStyle w:val="ListNumber"/>
@@ -375,119 +418,38 @@
     </w:p>
     <w:p>
       <w:pPr>
-        <w:pStyle w:val="ListNumber"/>
-        <w:tabs>
-          <w:tab w:val="left" w:pos="900"/>
-        </w:tabs>
-        <w:ind w:left="446"/>
-        <w:rPr>
-          <w:rFonts w:cs="Times New Roman"/>
-        </w:rPr>
-      </w:pPr>
-      <w:r>
-        <w:rPr>
-          <w:rFonts w:cs="Times New Roman"/>
-        </w:rPr>
-        <w:sym w:font="Wingdings 2" w:char="F02A"/>
-      </w:r>
-      <w:r>
-        <w:rPr>
-          <w:rFonts w:cs="Times New Roman"/>
-        </w:rPr>
-        <w:tab/>
-        <w:t>Dismissing this case and entering Judgment in Tenant’s favor.</w:t>
-      </w:r>
-      <w:r>
-        <w:rPr>
-          <w:rFonts w:cs="Times New Roman"/>
-        </w:rPr>
-        <w:br/>
-      </w:r>
-      <w:r>
-        <w:rPr>
-          <w:rFonts w:cs="Times New Roman"/>
-        </w:rPr>
-        <w:sym w:font="Wingdings 2" w:char="F02A"/>
-      </w:r>
-      <w:r>
-        <w:rPr>
-          <w:rFonts w:cs="Times New Roman"/>
-        </w:rPr>
-        <w:t xml:space="preserve"> </w:t>
-      </w:r>
-      <w:r>
-        <w:rPr>
-          <w:rFonts w:cs="Times New Roman"/>
-        </w:rPr>
-        <w:tab/>
-        <w:t>Prohibiting Landlord from introducing evidence opposing Tenant’s claims and defenses.</w:t>
+        <w:pStyle w:val="ListParagraph"/>
+        <w:numPr>
+          <w:ilvl w:val="1"/>
+          <w:numId w:val="6"/>
+        </w:numPr>
+      </w:pPr>
+      <w:r>
+        <w:t>{%p for relief in discovery_relief_requested.true_values() %}</w:t>
       </w:r>
     </w:p>
     <w:p>
       <w:pPr>
-        <w:pStyle w:val="ListNumber"/>
-        <w:tabs>
-          <w:tab w:val="left" w:pos="900"/>
-        </w:tabs>
-        <w:ind w:left="892" w:hanging="446"/>
-        <w:rPr>
-          <w:rFonts w:cs="Times New Roman"/>
-        </w:rPr>
-      </w:pPr>
-      <w:r>
-        <w:rPr>
-          <w:rFonts w:cs="Times New Roman"/>
-        </w:rPr>
-        <w:sym w:font="Wingdings 2" w:char="F02A"/>
-      </w:r>
-      <w:r>
-        <w:rPr>
-          <w:rFonts w:cs="Times New Roman"/>
-        </w:rPr>
-        <w:t xml:space="preserve"> </w:t>
-      </w:r>
-      <w:r>
-        <w:rPr>
-          <w:rFonts w:cs="Times New Roman"/>
-        </w:rPr>
-        <w:tab/>
-        <w:t xml:space="preserve">Compelling Landlord to completely answer and respond to Discovery no later than </w:t>
-      </w:r>
-      <w:r>
-        <w:rPr>
-          <w:rFonts w:cs="Times New Roman"/>
-        </w:rPr>
-        <w:br/>
-        <w:t>1week from the hearing on this motion, and continuing the trial (or pre-trial if jury trial requested) until at least 1 week after the Tenant receives responses. USPR 7(e).</w:t>
+        <w:pStyle w:val="ListParagraph"/>
+        <w:numPr>
+          <w:ilvl w:val="1"/>
+          <w:numId w:val="6"/>
+        </w:numPr>
+      </w:pPr>
+      <w:r>
+        <w:t>{{ relief }}</w:t>
       </w:r>
     </w:p>
     <w:p>
       <w:pPr>
-        <w:pStyle w:val="ListNumber"/>
-        <w:tabs>
-          <w:tab w:val="left" w:pos="900"/>
-        </w:tabs>
-        <w:ind w:left="446"/>
-        <w:rPr>
-          <w:sz w:val="16"/>
-          <w:szCs w:val="16"/>
-        </w:rPr>
-      </w:pPr>
-      <w:r>
-        <w:rPr>
-          <w:rFonts w:cs="Times New Roman"/>
-        </w:rPr>
-        <w:sym w:font="Wingdings 2" w:char="F02A"/>
-      </w:r>
-      <w:r>
-        <w:rPr>
-          <w:rFonts w:cs="Times New Roman"/>
-        </w:rPr>
-        <w:tab/>
-        <w:t>Granting the Tenant any other relief that may be just and necessary.</w:t>
-      </w:r>
-      <w:r>
-        <w:br/>
+        <w:pStyle w:val="ListParagraph"/>
+        <w:numPr>
+          <w:ilvl w:val="1"/>
+          <w:numId w:val="6"/>
+        </w:numPr>
+      </w:pPr>
+      <w:r>
+        <w:t>{%p endfor %}</w:t>
       </w:r>
     </w:p>
     <w:p/>
@@ -516,49 +478,13 @@
         <w:rPr>
           <w:rFonts w:cs="Shruti"/>
         </w:rPr>
-        <w:t xml:space="preserve">{{p </w:t>
-      </w:r>
-      <w:proofErr w:type="spellStart"/>
+        <w:t>{{p include_docx_template('include_SignatureBlock.docx', service_date = '__________________')}}</w:t>
+      </w:r>
       <w:r>
         <w:rPr>
           <w:rFonts w:cs="Shruti"/>
         </w:rPr>
-        <w:t>include_docx_</w:t>
-      </w:r>
-      <w:proofErr w:type="gramStart"/>
-      <w:r>
-        <w:rPr>
-          <w:rFonts w:cs="Shruti"/>
-        </w:rPr>
-        <w:t>template</w:t>
-      </w:r>
-      <w:proofErr w:type="spellEnd"/>
-      <w:r>
-        <w:rPr>
-          <w:rFonts w:cs="Shruti"/>
-        </w:rPr>
-        <w:t>(</w:t>
-      </w:r>
-      <w:proofErr w:type="gramEnd"/>
-      <w:r>
-        <w:rPr>
-          <w:rFonts w:cs="Shruti"/>
-        </w:rPr>
-        <w:t xml:space="preserve">'include_SignatureBlock.docx', </w:t>
-      </w:r>
-      <w:proofErr w:type="spellStart"/>
-      <w:r>
-        <w:rPr>
-          <w:rFonts w:cs="Shruti"/>
-        </w:rPr>
-        <w:t>service_date</w:t>
-      </w:r>
-      <w:proofErr w:type="spellEnd"/>
-      <w:r>
-        <w:rPr>
-          <w:rFonts w:cs="Shruti"/>
-        </w:rPr>
-        <w:t xml:space="preserve"> = '__________________')}}</w:t>
+        <w:t xml:space="preserve"> </w:t>
       </w:r>
       <w:bookmarkStart w:id="0" w:name="_GoBack"/>
       <w:bookmarkEnd w:id="0"/>
@@ -612,23 +538,7 @@
           <w:jc w:val="right"/>
         </w:pPr>
         <w:r>
-          <w:t xml:space="preserve">{% if </w:t>
-        </w:r>
-        <w:proofErr w:type="spellStart"/>
-        <w:r>
-          <w:t>person_answering</w:t>
-        </w:r>
-        <w:proofErr w:type="spellEnd"/>
-        <w:r>
-          <w:t xml:space="preserve"> == 'attorney' %}Prepared with Assistance of </w:t>
-        </w:r>
-        <w:proofErr w:type="gramStart"/>
-        <w:r>
-          <w:t>Counsel{</w:t>
-        </w:r>
-        <w:proofErr w:type="gramEnd"/>
-        <w:r>
-          <w:t>% endif %}</w:t>
+          <w:t>{% if person_answering == 'attorney' %}Prepared with Assistance of Counsel{% endif %}</w:t>
         </w:r>
         <w:r>
           <w:tab/>
@@ -1551,6 +1461,155 @@
       </w:pPr>
     </w:lvl>
   </w:abstractNum>
+  <w:abstractNum w:abstractNumId="7" w15:restartNumberingAfterBreak="0">
+    <w:nsid w:val="76560996"/>
+    <w:multiLevelType w:val="multilevel"/>
+    <w:tmpl w:val="05A25426"/>
+    <w:lvl w:ilvl="0">
+      <w:start w:val="1"/>
+      <w:numFmt w:val="upperLetter"/>
+      <w:lvlText w:val="%1."/>
+      <w:lvlJc w:val="left"/>
+      <w:pPr>
+        <w:tabs>
+          <w:tab w:val="num" w:pos="720"/>
+        </w:tabs>
+        <w:ind w:left="720" w:hanging="360"/>
+      </w:pPr>
+      <w:rPr>
+        <w:b/>
+        <w:bCs/>
+      </w:rPr>
+    </w:lvl>
+    <w:lvl w:ilvl="1">
+      <w:start w:val="1"/>
+      <w:numFmt w:val="lowerLetter"/>
+      <w:lvlText w:val="%2."/>
+      <w:lvlJc w:val="left"/>
+      <w:pPr>
+        <w:tabs>
+          <w:tab w:val="num" w:pos="1080"/>
+        </w:tabs>
+        <w:ind w:left="1080" w:hanging="360"/>
+      </w:pPr>
+      <w:rPr>
+        <w:b/>
+        <w:bCs/>
+      </w:rPr>
+    </w:lvl>
+    <w:lvl w:ilvl="2">
+      <w:start w:val="1"/>
+      <w:numFmt w:val="upperLetter"/>
+      <w:lvlText w:val="%3)"/>
+      <w:lvlJc w:val="left"/>
+      <w:pPr>
+        <w:tabs>
+          <w:tab w:val="num" w:pos="1440"/>
+        </w:tabs>
+        <w:ind w:left="1440" w:hanging="360"/>
+      </w:pPr>
+      <w:rPr>
+        <w:b/>
+        <w:bCs/>
+      </w:rPr>
+    </w:lvl>
+    <w:lvl w:ilvl="3">
+      <w:start w:val="1"/>
+      <w:numFmt w:val="upperLetter"/>
+      <w:lvlText w:val="%4)"/>
+      <w:lvlJc w:val="left"/>
+      <w:pPr>
+        <w:tabs>
+          <w:tab w:val="num" w:pos="1800"/>
+        </w:tabs>
+        <w:ind w:left="1800" w:hanging="360"/>
+      </w:pPr>
+      <w:rPr>
+        <w:b/>
+        <w:bCs/>
+      </w:rPr>
+    </w:lvl>
+    <w:lvl w:ilvl="4">
+      <w:start w:val="1"/>
+      <w:numFmt w:val="upperLetter"/>
+      <w:lvlText w:val="%5)"/>
+      <w:lvlJc w:val="left"/>
+      <w:pPr>
+        <w:tabs>
+          <w:tab w:val="num" w:pos="2160"/>
+        </w:tabs>
+        <w:ind w:left="2160" w:hanging="360"/>
+      </w:pPr>
+      <w:rPr>
+        <w:b/>
+        <w:bCs/>
+      </w:rPr>
+    </w:lvl>
+    <w:lvl w:ilvl="5">
+      <w:start w:val="1"/>
+      <w:numFmt w:val="upperLetter"/>
+      <w:lvlText w:val="%6)"/>
+      <w:lvlJc w:val="left"/>
+      <w:pPr>
+        <w:tabs>
+          <w:tab w:val="num" w:pos="2520"/>
+        </w:tabs>
+        <w:ind w:left="2520" w:hanging="360"/>
+      </w:pPr>
+      <w:rPr>
+        <w:b/>
+        <w:bCs/>
+      </w:rPr>
+    </w:lvl>
+    <w:lvl w:ilvl="6">
+      <w:start w:val="1"/>
+      <w:numFmt w:val="upperLetter"/>
+      <w:lvlText w:val="%7)"/>
+      <w:lvlJc w:val="left"/>
+      <w:pPr>
+        <w:tabs>
+          <w:tab w:val="num" w:pos="2880"/>
+        </w:tabs>
+        <w:ind w:left="2880" w:hanging="360"/>
+      </w:pPr>
+      <w:rPr>
+        <w:b/>
+        <w:bCs/>
+      </w:rPr>
+    </w:lvl>
+    <w:lvl w:ilvl="7">
+      <w:start w:val="1"/>
+      <w:numFmt w:val="upperLetter"/>
+      <w:lvlText w:val="%8)"/>
+      <w:lvlJc w:val="left"/>
+      <w:pPr>
+        <w:tabs>
+          <w:tab w:val="num" w:pos="3240"/>
+        </w:tabs>
+        <w:ind w:left="3240" w:hanging="360"/>
+      </w:pPr>
+      <w:rPr>
+        <w:b/>
+        <w:bCs/>
+      </w:rPr>
+    </w:lvl>
+    <w:lvl w:ilvl="8">
+      <w:start w:val="1"/>
+      <w:numFmt w:val="upperLetter"/>
+      <w:lvlText w:val="%9)"/>
+      <w:lvlJc w:val="left"/>
+      <w:pPr>
+        <w:tabs>
+          <w:tab w:val="num" w:pos="3600"/>
+        </w:tabs>
+        <w:ind w:left="3600" w:hanging="360"/>
+      </w:pPr>
+      <w:rPr>
+        <w:b/>
+        <w:bCs/>
+      </w:rPr>
+    </w:lvl>
+  </w:abstractNum>
   <w:num w:numId="1">
     <w:abstractNumId w:val="4"/>
   </w:num>
@@ -1571,6 +1630,9 @@
   </w:num>
   <w:num w:numId="7">
     <w:abstractNumId w:val="5"/>
+  </w:num>
+  <w:num w:numId="8">
+    <w:abstractNumId w:val="7"/>
   </w:num>
 </w:numbering>
 </file>
@@ -2781,6 +2843,21 @@
     <w:name w:val="List 21"/>
     <w:qFormat/>
   </w:style>
+  <w:style w:type="paragraph" w:styleId="ListParagraph">
+    <w:name w:val="List Paragraph"/>
+    <w:basedOn w:val="Normal"/>
+    <w:uiPriority w:val="34"/>
+    <w:qFormat/>
+    <w:rsid w:val="00F62F82"/>
+    <w:pPr>
+      <w:ind w:left="720"/>
+      <w:contextualSpacing/>
+    </w:pPr>
+    <w:rPr>
+      <w:rFonts w:cs="Mangal"/>
+      <w:szCs w:val="21"/>
+    </w:rPr>
+  </w:style>
 </w:styles>
 </file>
 

</xml_diff>

<commit_message>
Added clinic feature, slight language cleanup and require date_received_ntq if it is known
</commit_message>
<xml_diff>
--- a/docassemble/MAEvictionDefense/data/templates/CompelDiscovery.docx
+++ b/docassemble/MAEvictionDefense/data/templates/CompelDiscovery.docx
@@ -4,13 +4,53 @@
   <w:body>
     <w:p>
       <w:r>
-        <w:t>{{p include_docx_template("include_CaseCaption.docx",caption_title = "</w:t>
+        <w:t xml:space="preserve">{{p </w:t>
+      </w:r>
+      <w:proofErr w:type="spellStart"/>
+      <w:r>
+        <w:t>include_docx_</w:t>
+      </w:r>
+      <w:proofErr w:type="gramStart"/>
+      <w:r>
+        <w:t>template</w:t>
+      </w:r>
+      <w:proofErr w:type="spellEnd"/>
+      <w:r>
+        <w:t>(</w:t>
+      </w:r>
+      <w:proofErr w:type="gramEnd"/>
+      <w:r>
+        <w:t>"include_CaseCaption.</w:t>
+      </w:r>
+      <w:proofErr w:type="spellStart"/>
+      <w:r>
+        <w:t>docx</w:t>
+      </w:r>
+      <w:proofErr w:type="spellEnd"/>
+      <w:r>
+        <w:t>",</w:t>
+      </w:r>
+      <w:proofErr w:type="spellStart"/>
+      <w:r>
+        <w:t>caption_title</w:t>
+      </w:r>
+      <w:proofErr w:type="spellEnd"/>
+      <w:r>
+        <w:t xml:space="preserve"> = "</w:t>
       </w:r>
       <w:r>
         <w:t>MOTION TO COMPEL DISCOVERY</w:t>
       </w:r>
       <w:r>
-        <w:t>",caption_subtitle="DEFENDANT'S MOTION TO COMPEL DISCOVERY") }}</w:t>
+        <w:t>",</w:t>
+      </w:r>
+      <w:proofErr w:type="spellStart"/>
+      <w:r>
+        <w:t>caption_subtitle</w:t>
+      </w:r>
+      <w:proofErr w:type="spellEnd"/>
+      <w:r>
+        <w:t>="DEFENDANT'S MOTION TO COMPEL DISCOVERY") }}</w:t>
       </w:r>
     </w:p>
     <w:p>
@@ -42,7 +82,14 @@
         <w:rPr>
           <w:rFonts w:ascii="Times New Roman" w:hAnsi="Times New Roman"/>
         </w:rPr>
-        <w:t xml:space="preserve"> Please mark this motion for the rescheduled trial date</w:t>
+        <w:t xml:space="preserve"> Please mark this motion for the rescheduled trial </w:t>
+      </w:r>
+      <w:proofErr w:type="gramStart"/>
+      <w:r>
+        <w:rPr>
+          <w:rFonts w:ascii="Times New Roman" w:hAnsi="Times New Roman"/>
+        </w:rPr>
+        <w:t>date</w:t>
       </w:r>
       <w:r>
         <w:rPr>
@@ -54,7 +101,14 @@
         <w:rPr>
           <w:rFonts w:ascii="Times New Roman" w:hAnsi="Times New Roman"/>
         </w:rPr>
-        <w:t>. The Tenant-Defendant seeks enforcement of Discovery under Uniform Summary Process Rule 7(d). In support, the Tenant states:</w:t>
+        <w:t>.</w:t>
+      </w:r>
+      <w:proofErr w:type="gramEnd"/>
+      <w:r>
+        <w:rPr>
+          <w:rFonts w:ascii="Times New Roman" w:hAnsi="Times New Roman"/>
+        </w:rPr>
+        <w:t xml:space="preserve"> The Tenant-Defendant seeks enforcement of Discovery under Uniform Summary Process Rule 7(d). In support, the Tenant states:</w:t>
       </w:r>
     </w:p>
     <w:p>
@@ -81,10 +135,46 @@
         <w:rPr>
           <w:b/>
         </w:rPr>
-        <w:t>{{ service_date }}</w:t>
-      </w:r>
-      <w:r>
-        <w:t>, the Tenant filed with the Court and {{ method_of_service }} to the landlord a Request for Discovery.</w:t>
+        <w:t>{</w:t>
+      </w:r>
+      <w:proofErr w:type="gramStart"/>
+      <w:r>
+        <w:rPr>
+          <w:b/>
+        </w:rPr>
+        <w:t xml:space="preserve">{ </w:t>
+      </w:r>
+      <w:proofErr w:type="spellStart"/>
+      <w:r>
+        <w:rPr>
+          <w:b/>
+        </w:rPr>
+        <w:t>service</w:t>
+      </w:r>
+      <w:proofErr w:type="gramEnd"/>
+      <w:r>
+        <w:rPr>
+          <w:b/>
+        </w:rPr>
+        <w:t>_date</w:t>
+      </w:r>
+      <w:proofErr w:type="spellEnd"/>
+      <w:r>
+        <w:rPr>
+          <w:b/>
+        </w:rPr>
+        <w:t xml:space="preserve"> }}</w:t>
+      </w:r>
+      <w:r>
+        <w:t xml:space="preserve">, the Tenant filed with the Court and {{ </w:t>
+      </w:r>
+      <w:proofErr w:type="spellStart"/>
+      <w:r>
+        <w:t>method_of_service</w:t>
+      </w:r>
+      <w:proofErr w:type="spellEnd"/>
+      <w:r>
+        <w:t xml:space="preserve"> }} to the landlord a Request for Discovery.</w:t>
       </w:r>
     </w:p>
     <w:p>
@@ -117,9 +207,11 @@
       <w:r>
         <w:t xml:space="preserve">not </w:t>
       </w:r>
+      <w:proofErr w:type="spellStart"/>
       <w:r>
         <w:t>received_correspondence</w:t>
       </w:r>
+      <w:proofErr w:type="spellEnd"/>
       <w:r>
         <w:t>)</w:t>
       </w:r>
@@ -160,7 +252,15 @@
         </w:numPr>
       </w:pPr>
       <w:r>
-        <w:t>{%p endif %}</w:t>
+        <w:t xml:space="preserve">{%p </w:t>
+      </w:r>
+      <w:proofErr w:type="spellStart"/>
+      <w:r>
+        <w:t>endif</w:t>
+      </w:r>
+      <w:proofErr w:type="spellEnd"/>
+      <w:r>
+        <w:t xml:space="preserve"> %}</w:t>
       </w:r>
     </w:p>
     <w:p>
@@ -180,15 +280,19 @@
       <w:r>
         <w:t>(</w:t>
       </w:r>
+      <w:proofErr w:type="spellStart"/>
       <w:r>
         <w:t>received_correspondence</w:t>
       </w:r>
+      <w:proofErr w:type="spellEnd"/>
       <w:r>
         <w:t xml:space="preserve"> and </w:t>
       </w:r>
+      <w:proofErr w:type="spellStart"/>
       <w:r>
         <w:t>looks_like_discovery_response</w:t>
       </w:r>
+      <w:proofErr w:type="spellEnd"/>
       <w:r>
         <w:t>)</w:t>
       </w:r>
@@ -216,9 +320,11 @@
       <w:r>
         <w:t xml:space="preserve">not </w:t>
       </w:r>
+      <w:proofErr w:type="spellStart"/>
       <w:r>
         <w:t>answered_all</w:t>
       </w:r>
+      <w:proofErr w:type="spellEnd"/>
       <w:r>
         <w:t>)</w:t>
       </w:r>
@@ -253,8 +359,13 @@
         <w:t xml:space="preserve">  </w:t>
       </w:r>
       <w:r>
-        <w:t>{%p endif</w:t>
-      </w:r>
+        <w:t xml:space="preserve">{%p </w:t>
+      </w:r>
+      <w:proofErr w:type="spellStart"/>
+      <w:r>
+        <w:t>endif</w:t>
+      </w:r>
+      <w:proofErr w:type="spellEnd"/>
       <w:r>
         <w:t xml:space="preserve"> %</w:t>
       </w:r>
@@ -282,9 +393,11 @@
       <w:r>
         <w:t xml:space="preserve">not </w:t>
       </w:r>
+      <w:proofErr w:type="spellStart"/>
       <w:r>
         <w:t>gave_all_docs</w:t>
       </w:r>
+      <w:proofErr w:type="spellEnd"/>
       <w:r>
         <w:t>)</w:t>
       </w:r>
@@ -316,7 +429,15 @@
         <w:t xml:space="preserve">  </w:t>
       </w:r>
       <w:r>
-        <w:t>{%p endif %}</w:t>
+        <w:t xml:space="preserve">{%p </w:t>
+      </w:r>
+      <w:proofErr w:type="spellStart"/>
+      <w:r>
+        <w:t>endif</w:t>
+      </w:r>
+      <w:proofErr w:type="spellEnd"/>
+      <w:r>
+        <w:t xml:space="preserve"> %}</w:t>
       </w:r>
     </w:p>
     <w:p>
@@ -342,9 +463,11 @@
       <w:r>
         <w:t xml:space="preserve"> and not </w:t>
       </w:r>
+      <w:proofErr w:type="spellStart"/>
       <w:r>
         <w:t>agree_with_objections</w:t>
       </w:r>
+      <w:proofErr w:type="spellEnd"/>
       <w:r>
         <w:t>)</w:t>
       </w:r>
@@ -376,7 +499,15 @@
         <w:t xml:space="preserve">  </w:t>
       </w:r>
       <w:r>
-        <w:t>{%p endif %}</w:t>
+        <w:t xml:space="preserve">{%p </w:t>
+      </w:r>
+      <w:proofErr w:type="spellStart"/>
+      <w:r>
+        <w:t>endif</w:t>
+      </w:r>
+      <w:proofErr w:type="spellEnd"/>
+      <w:r>
+        <w:t xml:space="preserve"> %}</w:t>
       </w:r>
     </w:p>
     <w:p>
@@ -388,8 +519,13 @@
         </w:numPr>
       </w:pPr>
       <w:r>
-        <w:t>{%p endif</w:t>
-      </w:r>
+        <w:t xml:space="preserve">{%p </w:t>
+      </w:r>
+      <w:proofErr w:type="spellStart"/>
+      <w:r>
+        <w:t>endif</w:t>
+      </w:r>
+      <w:proofErr w:type="spellEnd"/>
       <w:r>
         <w:t xml:space="preserve"> %}</w:t>
       </w:r>
@@ -425,7 +561,15 @@
         </w:numPr>
       </w:pPr>
       <w:r>
-        <w:t>{%p for relief in discovery_relief_requested.true_values() %}</w:t>
+        <w:t xml:space="preserve">{%p for relief in </w:t>
+      </w:r>
+      <w:proofErr w:type="spellStart"/>
+      <w:r>
+        <w:t>discovery_relief_requested.true_values</w:t>
+      </w:r>
+      <w:proofErr w:type="spellEnd"/>
+      <w:r>
+        <w:t>() %}</w:t>
       </w:r>
     </w:p>
     <w:p>
@@ -449,7 +593,15 @@
         </w:numPr>
       </w:pPr>
       <w:r>
-        <w:t>{%p endfor %}</w:t>
+        <w:t xml:space="preserve">{%p </w:t>
+      </w:r>
+      <w:proofErr w:type="spellStart"/>
+      <w:r>
+        <w:t>endfor</w:t>
+      </w:r>
+      <w:proofErr w:type="spellEnd"/>
+      <w:r>
+        <w:t xml:space="preserve"> %}</w:t>
       </w:r>
     </w:p>
     <w:p/>
@@ -478,7 +630,49 @@
         <w:rPr>
           <w:rFonts w:cs="Shruti"/>
         </w:rPr>
-        <w:t>{{p include_docx_template('include_SignatureBlock.docx', service_date = '__________________')}}</w:t>
+        <w:t xml:space="preserve">{{p </w:t>
+      </w:r>
+      <w:proofErr w:type="spellStart"/>
+      <w:r>
+        <w:rPr>
+          <w:rFonts w:cs="Shruti"/>
+        </w:rPr>
+        <w:t>include_docx_</w:t>
+      </w:r>
+      <w:proofErr w:type="gramStart"/>
+      <w:r>
+        <w:rPr>
+          <w:rFonts w:cs="Shruti"/>
+        </w:rPr>
+        <w:t>template</w:t>
+      </w:r>
+      <w:proofErr w:type="spellEnd"/>
+      <w:r>
+        <w:rPr>
+          <w:rFonts w:cs="Shruti"/>
+        </w:rPr>
+        <w:t>(</w:t>
+      </w:r>
+      <w:proofErr w:type="gramEnd"/>
+      <w:r>
+        <w:rPr>
+          <w:rFonts w:cs="Shruti"/>
+        </w:rPr>
+        <w:t xml:space="preserve">'include_SignatureBlock.docx', </w:t>
+      </w:r>
+      <w:proofErr w:type="spellStart"/>
+      <w:r>
+        <w:rPr>
+          <w:rFonts w:cs="Shruti"/>
+        </w:rPr>
+        <w:t>service_date</w:t>
+      </w:r>
+      <w:proofErr w:type="spellEnd"/>
+      <w:r>
+        <w:rPr>
+          <w:rFonts w:cs="Shruti"/>
+        </w:rPr>
+        <w:t xml:space="preserve"> = '__________________')}}</w:t>
       </w:r>
       <w:r>
         <w:rPr>
@@ -538,7 +732,52 @@
           <w:jc w:val="right"/>
         </w:pPr>
         <w:r>
-          <w:t>{% if person_answering == 'attorney' %}Prepared with Assistance of Counsel{% endif %}</w:t>
+          <w:rPr>
+            <w:kern w:val="0"/>
+          </w:rPr>
+          <w:t xml:space="preserve">{% if </w:t>
+        </w:r>
+        <w:proofErr w:type="spellStart"/>
+        <w:r>
+          <w:rPr>
+            <w:kern w:val="0"/>
+          </w:rPr>
+          <w:t>prepared_with_aoc</w:t>
+        </w:r>
+        <w:proofErr w:type="spellEnd"/>
+        <w:r>
+          <w:rPr>
+            <w:kern w:val="0"/>
+          </w:rPr>
+          <w:t xml:space="preserve"> %}Prepared with Assistance of </w:t>
+        </w:r>
+        <w:proofErr w:type="gramStart"/>
+        <w:r>
+          <w:rPr>
+            <w:kern w:val="0"/>
+          </w:rPr>
+          <w:t>Counsel{</w:t>
+        </w:r>
+        <w:proofErr w:type="gramEnd"/>
+        <w:r>
+          <w:rPr>
+            <w:kern w:val="0"/>
+          </w:rPr>
+          <w:t xml:space="preserve">% </w:t>
+        </w:r>
+        <w:proofErr w:type="spellStart"/>
+        <w:r>
+          <w:rPr>
+            <w:kern w:val="0"/>
+          </w:rPr>
+          <w:t>endif</w:t>
+        </w:r>
+        <w:proofErr w:type="spellEnd"/>
+        <w:r>
+          <w:rPr>
+            <w:kern w:val="0"/>
+          </w:rPr>
+          <w:t xml:space="preserve"> %}</w:t>
         </w:r>
         <w:r>
           <w:tab/>

</xml_diff>